<commit_message>
Adicionei mais uma música
</commit_message>
<xml_diff>
--- a/musicas.docx
+++ b/musicas.docx
@@ -22,11 +22,9 @@
           <w:numId w:val="1"/>
         </w:numPr>
       </w:pPr>
-      <w:proofErr w:type="spellStart"/>
       <w:r>
         <w:t>Purpose</w:t>
       </w:r>
-      <w:proofErr w:type="spellEnd"/>
     </w:p>
     <w:p>
       <w:pPr>
@@ -36,27 +34,21 @@
           <w:numId w:val="1"/>
         </w:numPr>
       </w:pPr>
-      <w:proofErr w:type="spellStart"/>
       <w:r>
-        <w:t>Hunting</w:t>
+        <w:t>Hunting High and Low</w:t>
       </w:r>
-      <w:proofErr w:type="spellEnd"/>
+    </w:p>
+    <w:p>
+      <w:pPr>
+        <w:pStyle w:val="PargrafodaLista"/>
+        <w:numPr>
+          <w:ilvl w:val="0"/>
+          <w:numId w:val="1"/>
+        </w:numPr>
+      </w:pPr>
       <w:r>
-        <w:t xml:space="preserve"> High </w:t>
+        <w:t>Eyes Without a Face</w:t>
       </w:r>
-      <w:proofErr w:type="spellStart"/>
-      <w:r>
-        <w:t>and</w:t>
-      </w:r>
-      <w:proofErr w:type="spellEnd"/>
-      <w:r>
-        <w:t xml:space="preserve"> </w:t>
-      </w:r>
-      <w:proofErr w:type="spellStart"/>
-      <w:r>
-        <w:t>Low</w:t>
-      </w:r>
-      <w:proofErr w:type="spellEnd"/>
     </w:p>
     <w:sectPr>
       <w:pgSz w:w="11906" w:h="16838"/>

</xml_diff>